<commit_message>
Final Draft of report for deadline 1
</commit_message>
<xml_diff>
--- a/Deadline1/report.docx
+++ b/Deadline1/report.docx
@@ -473,6 +473,7 @@
     <w:p>
       <w:pPr>
         <w:spacing w:after="0" w:line="240" w:lineRule="auto"/>
+        <w:jc w:val="center"/>
         <w:rPr>
           <w:rFonts w:ascii="Times New Roman" w:hAnsi="Times New Roman" w:cs="Times New Roman"/>
           <w:sz w:val="24"/>
@@ -488,9 +489,9 @@
         </w:rPr>
         <w:drawing>
           <wp:inline distT="0" distB="0" distL="0" distR="0">
-            <wp:extent cx="6498580" cy="2028825"/>
-            <wp:effectExtent l="0" t="0" r="0" b="0"/>
-            <wp:docPr id="1" name="Picture 1"/>
+            <wp:extent cx="5684052" cy="2682815"/>
+            <wp:effectExtent l="0" t="0" r="0" b="3810"/>
+            <wp:docPr id="5" name="Picture 5"/>
             <wp:cNvGraphicFramePr>
               <a:graphicFrameLocks xmlns:a="http://schemas.openxmlformats.org/drawingml/2006/main" noChangeAspect="1"/>
             </wp:cNvGraphicFramePr>
@@ -503,7 +504,7 @@
                       <a:picLocks noChangeAspect="1" noChangeArrowheads="1"/>
                     </pic:cNvPicPr>
                   </pic:nvPicPr>
-                  <pic:blipFill rotWithShape="1">
+                  <pic:blipFill>
                     <a:blip r:embed="rId9">
                       <a:extLst>
                         <a:ext uri="{28A0092B-C50C-407E-A947-70E740481C1C}">
@@ -511,13 +512,15 @@
                         </a:ext>
                       </a:extLst>
                     </a:blip>
-                    <a:srcRect l="1284"/>
-                    <a:stretch/>
+                    <a:srcRect/>
+                    <a:stretch>
+                      <a:fillRect/>
+                    </a:stretch>
                   </pic:blipFill>
                   <pic:spPr bwMode="auto">
                     <a:xfrm>
                       <a:off x="0" y="0"/>
-                      <a:ext cx="6498580" cy="2028825"/>
+                      <a:ext cx="5684402" cy="2682980"/>
                     </a:xfrm>
                     <a:prstGeom prst="rect">
                       <a:avLst/>
@@ -526,11 +529,6 @@
                     <a:ln>
                       <a:noFill/>
                     </a:ln>
-                    <a:extLst>
-                      <a:ext uri="{53640926-AAD7-44D8-BBD7-CCE9431645EC}">
-                        <a14:shadowObscured xmlns:a14="http://schemas.microsoft.com/office/drawing/2010/main"/>
-                      </a:ext>
-                    </a:extLst>
                   </pic:spPr>
                 </pic:pic>
               </a:graphicData>
@@ -624,7 +622,15 @@
           <w:sz w:val="24"/>
           <w:szCs w:val="24"/>
         </w:rPr>
-        <w:t>The following models the connection between the TAP module and the test bench.</w:t>
+        <w:t>Figure 2</w:t>
+      </w:r>
+      <w:r>
+        <w:rPr>
+          <w:rFonts w:ascii="Times New Roman" w:hAnsi="Times New Roman" w:cs="Times New Roman"/>
+          <w:sz w:val="24"/>
+          <w:szCs w:val="24"/>
+        </w:rPr>
+        <w:t xml:space="preserve"> models the connection between the TAP module and the test bench.</w:t>
       </w:r>
     </w:p>
     <w:p>
@@ -647,9 +653,9 @@
         </w:rPr>
         <w:drawing>
           <wp:inline distT="0" distB="0" distL="0" distR="0">
-            <wp:extent cx="5943600" cy="6695141"/>
+            <wp:extent cx="5205599" cy="5857210"/>
             <wp:effectExtent l="0" t="0" r="0" b="0"/>
-            <wp:docPr id="6" name="Picture 6" descr="C:\Users\VLSI-Design-Project\Deadline1\JTAG_TB.png"/>
+            <wp:docPr id="8" name="Picture 8"/>
             <wp:cNvGraphicFramePr>
               <a:graphicFrameLocks xmlns:a="http://schemas.openxmlformats.org/drawingml/2006/main" noChangeAspect="1"/>
             </wp:cNvGraphicFramePr>
@@ -657,7 +663,7 @@
               <a:graphicData uri="http://schemas.openxmlformats.org/drawingml/2006/picture">
                 <pic:pic xmlns:pic="http://schemas.openxmlformats.org/drawingml/2006/picture">
                   <pic:nvPicPr>
-                    <pic:cNvPr id="0" name="Picture 2" descr="C:\Users\VLSI-Design-Project\Deadline1\JTAG_TB.png"/>
+                    <pic:cNvPr id="0" name="Picture 2"/>
                     <pic:cNvPicPr>
                       <a:picLocks noChangeAspect="1" noChangeArrowheads="1"/>
                     </pic:cNvPicPr>
@@ -678,7 +684,7 @@
                   <pic:spPr bwMode="auto">
                     <a:xfrm>
                       <a:off x="0" y="0"/>
-                      <a:ext cx="5943600" cy="6695141"/>
+                      <a:ext cx="5205553" cy="5857158"/>
                     </a:xfrm>
                     <a:prstGeom prst="rect">
                       <a:avLst/>
@@ -723,16 +729,30 @@
     </w:p>
     <w:p>
       <w:pPr>
+        <w:jc w:val="center"/>
+        <w:rPr>
+          <w:rFonts w:ascii="Times New Roman" w:hAnsi="Times New Roman" w:cs="Times New Roman"/>
+          <w:sz w:val="24"/>
+          <w:szCs w:val="24"/>
+        </w:rPr>
+      </w:pPr>
+    </w:p>
+    <w:p>
+      <w:pPr>
+        <w:jc w:val="center"/>
+        <w:rPr>
+          <w:rFonts w:ascii="Times New Roman" w:hAnsi="Times New Roman" w:cs="Times New Roman"/>
+          <w:sz w:val="24"/>
+          <w:szCs w:val="24"/>
+        </w:rPr>
+      </w:pPr>
+    </w:p>
+    <w:p>
+      <w:pPr>
         <w:spacing w:after="0" w:line="240" w:lineRule="auto"/>
       </w:pPr>
       <w:r>
-        <w:t xml:space="preserve">*Note: </w:t>
-      </w:r>
-      <w:r>
-        <w:t>Test Bench</w:t>
-      </w:r>
-      <w:r>
-        <w:t xml:space="preserve"> Diagram drawn from IEEE 1149.1 documentation </w:t>
+        <w:t xml:space="preserve">*Note: Test Bench Diagram drawn from IEEE 1149.1 documentation </w:t>
       </w:r>
       <w:hyperlink r:id="rId11" w:history="1">
         <w:r>
@@ -797,7 +817,15 @@
           <w:sz w:val="24"/>
           <w:szCs w:val="24"/>
         </w:rPr>
-        <w:t xml:space="preserve">The following is a block diagram for </w:t>
+        <w:t>Figure 3</w:t>
+      </w:r>
+      <w:r>
+        <w:rPr>
+          <w:rFonts w:ascii="Times New Roman" w:hAnsi="Times New Roman" w:cs="Times New Roman"/>
+          <w:sz w:val="24"/>
+          <w:szCs w:val="24"/>
+        </w:rPr>
+        <w:t xml:space="preserve"> is a block diagram for </w:t>
       </w:r>
       <w:r>
         <w:rPr>
@@ -837,7 +865,15 @@
           <w:sz w:val="24"/>
           <w:szCs w:val="24"/>
         </w:rPr>
-        <w:t xml:space="preserve"> Note that this is projected and not implemented  </w:t>
+        <w:t xml:space="preserve"> Note that this is</w:t>
+      </w:r>
+      <w:r>
+        <w:rPr>
+          <w:rFonts w:ascii="Times New Roman" w:hAnsi="Times New Roman" w:cs="Times New Roman"/>
+          <w:sz w:val="24"/>
+          <w:szCs w:val="24"/>
+        </w:rPr>
+        <w:t xml:space="preserve"> projected and not yet implemented.</w:t>
       </w:r>
       <w:r>
         <w:rPr>
@@ -971,31 +1007,18 @@
           <w:sz w:val="24"/>
           <w:szCs w:val="24"/>
         </w:rPr>
-        <w:t xml:space="preserve">*Note: Adapted </w:t>
+        <w:t>*Note: Adapted from</w:t>
       </w:r>
-      <w:proofErr w:type="gramStart"/>
       <w:r>
         <w:rPr>
           <w:rFonts w:ascii="Times New Roman" w:hAnsi="Times New Roman" w:cs="Times New Roman"/>
           <w:sz w:val="24"/>
           <w:szCs w:val="24"/>
         </w:rPr>
-        <w:t>from  the</w:t>
-      </w:r>
-      <w:proofErr w:type="gramEnd"/>
-      <w:r>
-        <w:rPr>
-          <w:rFonts w:ascii="Times New Roman" w:hAnsi="Times New Roman" w:cs="Times New Roman"/>
-          <w:sz w:val="24"/>
-          <w:szCs w:val="24"/>
-        </w:rPr>
-        <w:t xml:space="preserve"> </w:t>
+        <w:t xml:space="preserve"> the </w:t>
       </w:r>
       <w:r>
-        <w:t xml:space="preserve">IEEE </w:t>
-      </w:r>
-      <w:r>
-        <w:t xml:space="preserve">1149.1 documentation </w:t>
+        <w:t xml:space="preserve">IEEE 1149.1 documentation </w:t>
       </w:r>
       <w:hyperlink r:id="rId13" w:history="1">
         <w:r>
@@ -1064,7 +1087,17 @@
           <w:sz w:val="24"/>
           <w:szCs w:val="24"/>
         </w:rPr>
-        <w:t>The following is the state diagram for the TAP controller FSM. Refer to Table 1</w:t>
+        <w:t>Figure 4</w:t>
+      </w:r>
+      <w:bookmarkStart w:id="0" w:name="_GoBack"/>
+      <w:bookmarkEnd w:id="0"/>
+      <w:r>
+        <w:rPr>
+          <w:rFonts w:ascii="Times New Roman" w:hAnsi="Times New Roman" w:cs="Times New Roman"/>
+          <w:sz w:val="24"/>
+          <w:szCs w:val="24"/>
+        </w:rPr>
+        <w:t xml:space="preserve"> is the state diagram for the TAP controller FSM. Refer to Table 1</w:t>
       </w:r>
       <w:r>
         <w:rPr>
@@ -11873,8 +11906,6 @@
         </w:rPr>
         <w:t xml:space="preserve"> respectively for the behavioral Verilog and test bench code.</w:t>
       </w:r>
-      <w:bookmarkStart w:id="0" w:name="_GoBack"/>
-      <w:bookmarkEnd w:id="0"/>
     </w:p>
     <w:sectPr>
       <w:footerReference w:type="default" r:id="rId18"/>
@@ -13469,7 +13500,7 @@
 </file>
 
 <file path=customXml/itemProps1.xml><?xml version="1.0" encoding="utf-8"?>
-<ds:datastoreItem xmlns:ds="http://schemas.openxmlformats.org/officeDocument/2006/customXml" ds:itemID="{38A3B6B2-039B-4983-9B3B-B5ED34350AD9}">
+<ds:datastoreItem xmlns:ds="http://schemas.openxmlformats.org/officeDocument/2006/customXml" ds:itemID="{4E02EFC5-D508-4169-9CA9-C641C3CE70C5}">
   <ds:schemaRefs>
     <ds:schemaRef ds:uri="http://schemas.openxmlformats.org/officeDocument/2006/bibliography"/>
   </ds:schemaRefs>

</xml_diff>

<commit_message>
Final Report 1 draft
</commit_message>
<xml_diff>
--- a/Deadline1/report.docx
+++ b/Deadline1/report.docx
@@ -11,6 +11,8 @@
           <w:szCs w:val="24"/>
         </w:rPr>
       </w:pPr>
+      <w:bookmarkStart w:id="0" w:name="_GoBack"/>
+      <w:bookmarkEnd w:id="0"/>
     </w:p>
     <w:p>
       <w:pPr>
@@ -1089,8 +1091,6 @@
         </w:rPr>
         <w:t>Figure 4</w:t>
       </w:r>
-      <w:bookmarkStart w:id="0" w:name="_GoBack"/>
-      <w:bookmarkEnd w:id="0"/>
       <w:r>
         <w:rPr>
           <w:rFonts w:ascii="Times New Roman" w:hAnsi="Times New Roman" w:cs="Times New Roman"/>
@@ -13500,7 +13500,7 @@
 </file>
 
 <file path=customXml/itemProps1.xml><?xml version="1.0" encoding="utf-8"?>
-<ds:datastoreItem xmlns:ds="http://schemas.openxmlformats.org/officeDocument/2006/customXml" ds:itemID="{4E02EFC5-D508-4169-9CA9-C641C3CE70C5}">
+<ds:datastoreItem xmlns:ds="http://schemas.openxmlformats.org/officeDocument/2006/customXml" ds:itemID="{B9E3A5B5-6B53-479F-8536-D3DF193C27FA}">
   <ds:schemaRefs>
     <ds:schemaRef ds:uri="http://schemas.openxmlformats.org/officeDocument/2006/bibliography"/>
   </ds:schemaRefs>

</xml_diff>